<commit_message>
Add gas mask overlay texture and order textures folder
</commit_message>
<xml_diff>
--- a/roadmaps/[Gaspunk 1.0].docx
+++ b/roadmaps/[Gaspunk 1.0].docx
@@ -69,51 +69,61 @@
         <w:rPr>
           <w:lang w:val="en-US"/>
         </w:rPr>
-        <w:t>Vapor</w:t>
-      </w:r>
-      <w:r>
-        <w:rPr>
-          <w:lang w:val="en-US"/>
-        </w:rPr>
-        <w:t xml:space="preserve"> grenade: The mod adds gas grenades, which after being thrown</w:t>
-      </w:r>
-      <w:r>
-        <w:rPr>
-          <w:lang w:val="en-US"/>
-        </w:rPr>
-        <w:t xml:space="preserve"> activate</w:t>
-      </w:r>
-      <w:r>
-        <w:rPr>
-          <w:lang w:val="en-US"/>
-        </w:rPr>
-        <w:t xml:space="preserve"> after a timing of 3 seconds, whether or not they’ve hit something yet.</w:t>
-      </w:r>
-      <w:r>
-        <w:rPr>
-          <w:lang w:val="en-US"/>
-        </w:rPr>
-        <w:t xml:space="preserve"> When activated, they liberate the liquid they contain that evaporates. Gases have certain effects and cause the player to enter a ‘hold-your-breath’ state</w:t>
-      </w:r>
-      <w:r>
-        <w:rPr>
-          <w:lang w:val="en-US"/>
-        </w:rPr>
-        <w:t xml:space="preserve"> (for </w:t>
-      </w:r>
-      <w:bookmarkStart w:id="0" w:name="_GoBack"/>
-      <w:bookmarkEnd w:id="0"/>
-      <w:r>
-        <w:rPr>
-          <w:lang w:val="en-US"/>
-        </w:rPr>
-        <w:t>most of them)</w:t>
-      </w:r>
-      <w:r>
-        <w:rPr>
-          <w:lang w:val="en-US"/>
-        </w:rPr>
-        <w:t>, similar to when the player is underwater.</w:t>
+        <w:t xml:space="preserve">Vapor / gases: The mod centers itself around vapors and gases, produced by the corresponding grenades. There are two types of gases: </w:t>
+      </w:r>
+      <w:r>
+        <w:rPr>
+          <w:lang w:val="en-US"/>
+        </w:rPr>
+        <w:t>gases (</w:t>
+      </w:r>
+      <w:r>
+        <w:rPr>
+          <w:lang w:val="en-US"/>
+        </w:rPr>
+        <w:t>toxic</w:t>
+      </w:r>
+      <w:r>
+        <w:rPr>
+          <w:lang w:val="en-US"/>
+        </w:rPr>
+        <w:t>)</w:t>
+      </w:r>
+      <w:r>
+        <w:rPr>
+          <w:lang w:val="en-US"/>
+        </w:rPr>
+        <w:t xml:space="preserve">, and </w:t>
+      </w:r>
+      <w:r>
+        <w:rPr>
+          <w:lang w:val="en-US"/>
+        </w:rPr>
+        <w:t>vapor (harmless</w:t>
+      </w:r>
+      <w:r>
+        <w:rPr>
+          <w:lang w:val="en-US"/>
+        </w:rPr>
+        <w:t xml:space="preserve"> or beneficial</w:t>
+      </w:r>
+      <w:r>
+        <w:rPr>
+          <w:lang w:val="en-US"/>
+        </w:rPr>
+        <w:t>)</w:t>
+      </w:r>
+      <w:r>
+        <w:rPr>
+          <w:lang w:val="en-US"/>
+        </w:rPr>
+        <w:t>. Toxic gases trigger the player into a ‘hold-your-breath’ state, similar to when the player is underwater. However, in toxic gases, the oxygen bar depletes itself twice as fast as underwater.</w:t>
+      </w:r>
+      <w:r>
+        <w:rPr>
+          <w:lang w:val="en-US"/>
+        </w:rPr>
+        <w:t xml:space="preserve"> For most gases, their effect will trigger when the bar has depleted, along with damaging the player like if he was drowning. Harmless or beneficial vapors don’t have that ‘hold-your-breath’ state, and therefore take effect immediately.</w:t>
       </w:r>
     </w:p>
     <w:p>
@@ -131,27 +141,79 @@
         <w:rPr>
           <w:lang w:val="en-US"/>
         </w:rPr>
-        <w:t>Gas mask: The gas mask is a helmet piece of gear that counters the ‘hold-your-breath’ state of gases. It also disables the gas effects for certain gases.</w:t>
-      </w:r>
-      <w:r>
-        <w:rPr>
-          <w:lang w:val="en-US"/>
-        </w:rPr>
-        <w:t xml:space="preserve"> </w:t>
-      </w:r>
-      <w:proofErr w:type="spellStart"/>
-      <w:r>
-        <w:rPr>
-          <w:lang w:val="en-US"/>
-        </w:rPr>
-        <w:t>Armour</w:t>
-      </w:r>
-      <w:proofErr w:type="spellEnd"/>
-      <w:r>
-        <w:rPr>
-          <w:lang w:val="en-US"/>
-        </w:rPr>
-        <w:t xml:space="preserve"> rate and durability same as leather helmet.</w:t>
+        <w:t>V</w:t>
+      </w:r>
+      <w:r>
+        <w:rPr>
+          <w:lang w:val="en-US"/>
+        </w:rPr>
+        <w:t>apor</w:t>
+      </w:r>
+      <w:r>
+        <w:rPr>
+          <w:lang w:val="en-US"/>
+        </w:rPr>
+        <w:t xml:space="preserve"> / gas</w:t>
+      </w:r>
+      <w:r>
+        <w:rPr>
+          <w:lang w:val="en-US"/>
+        </w:rPr>
+        <w:t xml:space="preserve"> tube: </w:t>
+      </w:r>
+      <w:r>
+        <w:rPr>
+          <w:lang w:val="en-US"/>
+        </w:rPr>
+        <w:t>Vapor</w:t>
+      </w:r>
+      <w:r>
+        <w:rPr>
+          <w:lang w:val="en-US"/>
+        </w:rPr>
+        <w:t xml:space="preserve"> or gas</w:t>
+      </w:r>
+      <w:r>
+        <w:rPr>
+          <w:lang w:val="en-US"/>
+        </w:rPr>
+        <w:t xml:space="preserve"> tubes are throwable glass bottles that liberate their content upon impact (and therefore destruction). They are usually filled with vapor</w:t>
+      </w:r>
+      <w:r>
+        <w:rPr>
+          <w:lang w:val="en-US"/>
+        </w:rPr>
+        <w:t>ite</w:t>
+      </w:r>
+      <w:r>
+        <w:rPr>
+          <w:lang w:val="en-US"/>
+        </w:rPr>
+        <w:t xml:space="preserve">, a liquid that instantly evaporates into large quantities of </w:t>
+      </w:r>
+      <w:r>
+        <w:rPr>
+          <w:lang w:val="en-US"/>
+        </w:rPr>
+        <w:t xml:space="preserve">vapor or </w:t>
+      </w:r>
+      <w:r>
+        <w:rPr>
+          <w:lang w:val="en-US"/>
+        </w:rPr>
+        <w:t>gas upon air contact. The</w:t>
+      </w:r>
+      <w:r>
+        <w:rPr>
+          <w:lang w:val="en-US"/>
+        </w:rPr>
+        <w:t xml:space="preserve"> vapor or</w:t>
+      </w:r>
+      <w:r>
+        <w:rPr>
+          <w:lang w:val="en-US"/>
+        </w:rPr>
+        <w:t xml:space="preserve"> gas effect lasts 5 seconds. Empty tubes can be filled with water.</w:t>
       </w:r>
     </w:p>
     <w:p>
@@ -165,6 +227,363 @@
           <w:lang w:val="en-US"/>
         </w:rPr>
       </w:pPr>
+      <w:r>
+        <w:rPr>
+          <w:lang w:val="en-US"/>
+        </w:rPr>
+        <w:t>Vapor</w:t>
+      </w:r>
+      <w:r>
+        <w:rPr>
+          <w:lang w:val="en-US"/>
+        </w:rPr>
+        <w:t xml:space="preserve"> / gas</w:t>
+      </w:r>
+      <w:r>
+        <w:rPr>
+          <w:lang w:val="en-US"/>
+        </w:rPr>
+        <w:t xml:space="preserve"> grenade: </w:t>
+      </w:r>
+      <w:r>
+        <w:rPr>
+          <w:lang w:val="en-US"/>
+        </w:rPr>
+        <w:t>Vapor</w:t>
+      </w:r>
+      <w:r>
+        <w:rPr>
+          <w:lang w:val="en-US"/>
+        </w:rPr>
+        <w:t xml:space="preserve"> or gas</w:t>
+      </w:r>
+      <w:r>
+        <w:rPr>
+          <w:lang w:val="en-US"/>
+        </w:rPr>
+        <w:t xml:space="preserve"> grenades are upgraded versions of </w:t>
+      </w:r>
+      <w:r>
+        <w:rPr>
+          <w:lang w:val="en-US"/>
+        </w:rPr>
+        <w:t xml:space="preserve">the </w:t>
+      </w:r>
+      <w:r>
+        <w:rPr>
+          <w:lang w:val="en-US"/>
+        </w:rPr>
+        <w:t xml:space="preserve">tubes. They are crafted with any filled vapor </w:t>
+      </w:r>
+      <w:r>
+        <w:rPr>
+          <w:lang w:val="en-US"/>
+        </w:rPr>
+        <w:t xml:space="preserve">or gas </w:t>
+      </w:r>
+      <w:r>
+        <w:rPr>
+          <w:lang w:val="en-US"/>
+        </w:rPr>
+        <w:t>tube and a grenade pin.</w:t>
+      </w:r>
+      <w:r>
+        <w:rPr>
+          <w:lang w:val="en-US"/>
+        </w:rPr>
+        <w:t xml:space="preserve"> Once</w:t>
+      </w:r>
+      <w:r>
+        <w:rPr>
+          <w:lang w:val="en-US"/>
+        </w:rPr>
+        <w:t xml:space="preserve"> thrown</w:t>
+      </w:r>
+      <w:r>
+        <w:rPr>
+          <w:lang w:val="en-US"/>
+        </w:rPr>
+        <w:t>, they</w:t>
+      </w:r>
+      <w:r>
+        <w:rPr>
+          <w:lang w:val="en-US"/>
+        </w:rPr>
+        <w:t xml:space="preserve"> activate</w:t>
+      </w:r>
+      <w:r>
+        <w:rPr>
+          <w:lang w:val="en-US"/>
+        </w:rPr>
+        <w:t xml:space="preserve"> after a timing of 3 seconds, whether or not they’ve hit something yet.</w:t>
+      </w:r>
+      <w:r>
+        <w:rPr>
+          <w:lang w:val="en-US"/>
+        </w:rPr>
+        <w:t xml:space="preserve"> </w:t>
+      </w:r>
+      <w:r>
+        <w:rPr>
+          <w:lang w:val="en-US"/>
+        </w:rPr>
+        <w:t xml:space="preserve">They can be cooked (click once to unpin and throw instantaneously, or hold click to unpin and cook and release click to throw). </w:t>
+      </w:r>
+      <w:r>
+        <w:rPr>
+          <w:lang w:val="en-US"/>
+        </w:rPr>
+        <w:t>When activated, they</w:t>
+      </w:r>
+      <w:r>
+        <w:rPr>
+          <w:lang w:val="en-US"/>
+        </w:rPr>
+        <w:t xml:space="preserve"> gradually</w:t>
+      </w:r>
+      <w:r>
+        <w:rPr>
+          <w:lang w:val="en-US"/>
+        </w:rPr>
+        <w:t xml:space="preserve"> liberate the </w:t>
+      </w:r>
+      <w:r>
+        <w:rPr>
+          <w:lang w:val="en-US"/>
+        </w:rPr>
+        <w:t>vapor</w:t>
+      </w:r>
+      <w:r>
+        <w:rPr>
+          <w:lang w:val="en-US"/>
+        </w:rPr>
+        <w:t>ite</w:t>
+      </w:r>
+      <w:r>
+        <w:rPr>
+          <w:lang w:val="en-US"/>
+        </w:rPr>
+        <w:t xml:space="preserve"> they contain, therefore making them more efficient than simple tubes, lasting 20 seconds</w:t>
+      </w:r>
+      <w:r>
+        <w:rPr>
+          <w:lang w:val="en-US"/>
+        </w:rPr>
+        <w:t xml:space="preserve">. They are not destroyed upon impact, </w:t>
+      </w:r>
+      <w:r>
+        <w:rPr>
+          <w:lang w:val="en-US"/>
+        </w:rPr>
+        <w:t>and can therefore be recycled. Empty vapor</w:t>
+      </w:r>
+      <w:r>
+        <w:rPr>
+          <w:lang w:val="en-US"/>
+        </w:rPr>
+        <w:t xml:space="preserve"> or gas</w:t>
+      </w:r>
+      <w:r>
+        <w:rPr>
+          <w:lang w:val="en-US"/>
+        </w:rPr>
+        <w:t xml:space="preserve"> grenades are not craftable, but when put in a crafting slot, allow their dismantling into an empty vapor tube and a grenade pin.</w:t>
+      </w:r>
+    </w:p>
+    <w:p>
+      <w:pPr>
+        <w:pStyle w:val="Paragraphedeliste"/>
+        <w:numPr>
+          <w:ilvl w:val="0"/>
+          <w:numId w:val="2"/>
+        </w:numPr>
+        <w:rPr>
+          <w:lang w:val="en-US"/>
+        </w:rPr>
+      </w:pPr>
+      <w:r>
+        <w:rPr>
+          <w:lang w:val="en-US"/>
+        </w:rPr>
+        <w:t>Enriched coal: Crafted with</w:t>
+      </w:r>
+      <w:r>
+        <w:rPr>
+          <w:lang w:val="en-US"/>
+        </w:rPr>
+        <w:t xml:space="preserve"> charcoal and gunpowder, enriched coal is the base element for making vapor liquids. In a similar fashion to the netherwart, brewing enriched coal into a vapor tube with water will create </w:t>
+      </w:r>
+      <w:r>
+        <w:rPr>
+          <w:lang w:val="en-US"/>
+        </w:rPr>
+        <w:t>the basic vaporite (white variant)</w:t>
+      </w:r>
+      <w:r>
+        <w:rPr>
+          <w:lang w:val="en-US"/>
+        </w:rPr>
+        <w:t xml:space="preserve"> used to make all other </w:t>
+      </w:r>
+      <w:r>
+        <w:rPr>
+          <w:lang w:val="en-US"/>
+        </w:rPr>
+        <w:t>vaporite types.</w:t>
+      </w:r>
+    </w:p>
+    <w:p>
+      <w:pPr>
+        <w:pStyle w:val="Paragraphedeliste"/>
+        <w:numPr>
+          <w:ilvl w:val="0"/>
+          <w:numId w:val="2"/>
+        </w:numPr>
+        <w:rPr>
+          <w:lang w:val="en-US"/>
+        </w:rPr>
+      </w:pPr>
+      <w:r>
+        <w:rPr>
+          <w:lang w:val="en-US"/>
+        </w:rPr>
+        <w:t>Gas mask: The gas mask is a helmet piece of gear that counters the ‘hold-your-breath’ state of</w:t>
+      </w:r>
+      <w:r>
+        <w:rPr>
+          <w:lang w:val="en-US"/>
+        </w:rPr>
+        <w:t xml:space="preserve"> </w:t>
+      </w:r>
+      <w:r>
+        <w:rPr>
+          <w:lang w:val="en-US"/>
+        </w:rPr>
+        <w:t>gases. It also disables the gas effects for certain gases.</w:t>
+      </w:r>
+      <w:r>
+        <w:rPr>
+          <w:lang w:val="en-US"/>
+        </w:rPr>
+        <w:t xml:space="preserve"> Armo</w:t>
+      </w:r>
+      <w:r>
+        <w:rPr>
+          <w:lang w:val="en-US"/>
+        </w:rPr>
+        <w:t>r rate and durability same as leather helmet.</w:t>
+      </w:r>
+      <w:r>
+        <w:rPr>
+          <w:lang w:val="en-US"/>
+        </w:rPr>
+        <w:t xml:space="preserve"> Sweet overlay.</w:t>
+      </w:r>
+      <w:bookmarkStart w:id="0" w:name="_GoBack"/>
+      <w:bookmarkEnd w:id="0"/>
+    </w:p>
+    <w:p>
+      <w:pPr>
+        <w:rPr>
+          <w:b/>
+          <w:lang w:val="en-US"/>
+        </w:rPr>
+      </w:pPr>
+      <w:r>
+        <w:rPr>
+          <w:b/>
+          <w:lang w:val="en-US"/>
+        </w:rPr>
+        <w:t>Gas types:</w:t>
+      </w:r>
+    </w:p>
+    <w:p>
+      <w:pPr>
+        <w:pStyle w:val="Paragraphedeliste"/>
+        <w:numPr>
+          <w:ilvl w:val="0"/>
+          <w:numId w:val="2"/>
+        </w:numPr>
+        <w:rPr>
+          <w:b/>
+          <w:lang w:val="en-US"/>
+        </w:rPr>
+      </w:pPr>
+      <w:r>
+        <w:rPr>
+          <w:lang w:val="en-US"/>
+        </w:rPr>
+        <w:t>Smoke vapor: Normal simple gas that blocks the view. Result of the base vapor being thrown. Has no effect apart from blocking the view. The white variant can be colored with any dye, resulting in a gas of that same color.</w:t>
+      </w:r>
+    </w:p>
+    <w:p>
+      <w:pPr>
+        <w:pStyle w:val="Paragraphedeliste"/>
+        <w:numPr>
+          <w:ilvl w:val="0"/>
+          <w:numId w:val="2"/>
+        </w:numPr>
+        <w:rPr>
+          <w:b/>
+          <w:lang w:val="en-US"/>
+        </w:rPr>
+      </w:pPr>
+      <w:r>
+        <w:rPr>
+          <w:lang w:val="en-US"/>
+        </w:rPr>
+        <w:t>Harmful gas: Obtained by brewing ashes into a white smoke vapor tube, this gas is toxic but has no other purpose than making the player suffocate when his oxygen bar depletes.</w:t>
+      </w:r>
+    </w:p>
+    <w:p>
+      <w:pPr>
+        <w:pStyle w:val="Paragraphedeliste"/>
+        <w:numPr>
+          <w:ilvl w:val="0"/>
+          <w:numId w:val="2"/>
+        </w:numPr>
+        <w:rPr>
+          <w:b/>
+          <w:lang w:val="en-US"/>
+        </w:rPr>
+      </w:pPr>
+      <w:r>
+        <w:rPr>
+          <w:lang w:val="en-US"/>
+        </w:rPr>
+        <w:t xml:space="preserve">Withering gas: Toxic gas causing the wither effect, if the player stays in the gas zone with no breath (instant wither effect if entity). Obtained by brewing coal into a </w:t>
+      </w:r>
+      <w:r>
+        <w:rPr>
+          <w:lang w:val="en-US"/>
+        </w:rPr>
+        <w:t>harmful gas</w:t>
+      </w:r>
+      <w:r>
+        <w:rPr>
+          <w:lang w:val="en-US"/>
+        </w:rPr>
+        <w:t xml:space="preserve"> tube.</w:t>
+      </w:r>
+    </w:p>
+    <w:p>
+      <w:pPr>
+        <w:pStyle w:val="Paragraphedeliste"/>
+        <w:numPr>
+          <w:ilvl w:val="0"/>
+          <w:numId w:val="2"/>
+        </w:numPr>
+        <w:rPr>
+          <w:b/>
+          <w:lang w:val="en-US"/>
+        </w:rPr>
+      </w:pPr>
+      <w:r>
+        <w:rPr>
+          <w:lang w:val="en-US"/>
+        </w:rPr>
+        <w:t xml:space="preserve">Burning gas: Toxic gas causing the entity to catch fire instantaneously. If the player stays in the gas zone </w:t>
+      </w:r>
     </w:p>
     <w:sectPr>
       <w:pgSz w:w="11906" w:h="16838"/>
@@ -755,7 +1174,7 @@
         <w:rFonts w:ascii="Calibri" w:eastAsiaTheme="minorHAnsi" w:hAnsi="Calibri" w:cs="Calibri" w:hint="default"/>
       </w:rPr>
     </w:lvl>
-    <w:lvl w:ilvl="1" w:tplc="040C0003" w:tentative="1">
+    <w:lvl w:ilvl="1" w:tplc="040C0003">
       <w:start w:val="1"/>
       <w:numFmt w:val="bullet"/>
       <w:lvlText w:val="o"/>
@@ -1454,6 +1873,17 @@
       <w:szCs w:val="56"/>
     </w:rPr>
   </w:style>
+  <w:style w:type="character" w:styleId="Lienhypertexte">
+    <w:name w:val="Hyperlink"/>
+    <w:basedOn w:val="Policepardfaut"/>
+    <w:uiPriority w:val="99"/>
+    <w:unhideWhenUsed/>
+    <w:rsid w:val="0014638C"/>
+    <w:rPr>
+      <w:color w:val="0563C1" w:themeColor="hyperlink"/>
+      <w:u w:val="single"/>
+    </w:rPr>
+  </w:style>
 </w:styles>
 </file>
 

</xml_diff>

<commit_message>
Update roadmap to nearly final version
</commit_message>
<xml_diff>
--- a/roadmaps/[Gaspunk 1.0].docx
+++ b/roadmaps/[Gaspunk 1.0].docx
@@ -431,6 +431,12 @@
         </w:rPr>
         <w:t>vaporite types.</w:t>
       </w:r>
+      <w:r>
+        <w:rPr>
+          <w:lang w:val="en-US"/>
+        </w:rPr>
+        <w:t xml:space="preserve"> Can be used as normal coal, to cook or craft torches, for example.</w:t>
+      </w:r>
     </w:p>
     <w:p>
       <w:pPr>
@@ -447,54 +453,21 @@
         <w:rPr>
           <w:lang w:val="en-US"/>
         </w:rPr>
-        <w:t>Gas mask: The gas mask is a helmet piece of gear that counters the ‘hold-your-breath’ state of</w:t>
-      </w:r>
-      <w:r>
-        <w:rPr>
-          <w:lang w:val="en-US"/>
-        </w:rPr>
-        <w:t xml:space="preserve"> </w:t>
-      </w:r>
-      <w:r>
-        <w:rPr>
-          <w:lang w:val="en-US"/>
-        </w:rPr>
-        <w:t>gases. It also disables the gas effects for certain gases.</w:t>
-      </w:r>
-      <w:r>
-        <w:rPr>
-          <w:lang w:val="en-US"/>
-        </w:rPr>
-        <w:t xml:space="preserve"> Armo</w:t>
-      </w:r>
-      <w:r>
-        <w:rPr>
-          <w:lang w:val="en-US"/>
-        </w:rPr>
-        <w:t>r rate and durability same as leather helmet.</w:t>
-      </w:r>
-      <w:r>
-        <w:rPr>
-          <w:lang w:val="en-US"/>
-        </w:rPr>
-        <w:t xml:space="preserve"> Sweet overlay.</w:t>
+        <w:t xml:space="preserve">Ash: Obtained by smelting zombie flesh in a furnace. Used to </w:t>
+      </w:r>
+      <w:r>
+        <w:rPr>
+          <w:lang w:val="en-US"/>
+        </w:rPr>
+        <w:t>brew</w:t>
       </w:r>
       <w:bookmarkStart w:id="0" w:name="_GoBack"/>
       <w:bookmarkEnd w:id="0"/>
-    </w:p>
-    <w:p>
-      <w:pPr>
-        <w:rPr>
-          <w:b/>
-          <w:lang w:val="en-US"/>
-        </w:rPr>
-      </w:pPr>
-      <w:r>
-        <w:rPr>
-          <w:b/>
-          <w:lang w:val="en-US"/>
-        </w:rPr>
-        <w:t>Gas types:</w:t>
+      <w:r>
+        <w:rPr>
+          <w:lang w:val="en-US"/>
+        </w:rPr>
+        <w:t xml:space="preserve"> toxic gas.</w:t>
       </w:r>
     </w:p>
     <w:p>
@@ -505,15 +478,59 @@
           <w:numId w:val="2"/>
         </w:numPr>
         <w:rPr>
+          <w:lang w:val="en-US"/>
+        </w:rPr>
+      </w:pPr>
+      <w:r>
+        <w:rPr>
+          <w:lang w:val="en-US"/>
+        </w:rPr>
+        <w:t>Gas mask: The gas mask is a helmet piece of gear that counters the ‘hold-your-breath’ state of</w:t>
+      </w:r>
+      <w:r>
+        <w:rPr>
+          <w:lang w:val="en-US"/>
+        </w:rPr>
+        <w:t xml:space="preserve"> </w:t>
+      </w:r>
+      <w:r>
+        <w:rPr>
+          <w:lang w:val="en-US"/>
+        </w:rPr>
+        <w:t>gases. It also disables the gas effects for certain gases.</w:t>
+      </w:r>
+      <w:r>
+        <w:rPr>
+          <w:lang w:val="en-US"/>
+        </w:rPr>
+        <w:t xml:space="preserve"> Armo</w:t>
+      </w:r>
+      <w:r>
+        <w:rPr>
+          <w:lang w:val="en-US"/>
+        </w:rPr>
+        <w:t>r rate and durability same as leather helmet.</w:t>
+      </w:r>
+      <w:r>
+        <w:rPr>
+          <w:lang w:val="en-US"/>
+        </w:rPr>
+        <w:t xml:space="preserve"> Sweet overlay.</w:t>
+      </w:r>
+    </w:p>
+    <w:p>
+      <w:pPr>
+        <w:rPr>
           <w:b/>
           <w:lang w:val="en-US"/>
         </w:rPr>
       </w:pPr>
       <w:r>
         <w:rPr>
-          <w:lang w:val="en-US"/>
-        </w:rPr>
-        <w:t>Smoke vapor: Normal simple gas that blocks the view. Result of the base vapor being thrown. Has no effect apart from blocking the view. The white variant can be colored with any dye, resulting in a gas of that same color.</w:t>
+          <w:b/>
+          <w:lang w:val="en-US"/>
+        </w:rPr>
+        <w:t>Gas types:</w:t>
       </w:r>
     </w:p>
     <w:p>
@@ -532,7 +549,7 @@
         <w:rPr>
           <w:lang w:val="en-US"/>
         </w:rPr>
-        <w:t>Harmful gas: Obtained by brewing ashes into a white smoke vapor tube, this gas is toxic but has no other purpose than making the player suffocate when his oxygen bar depletes.</w:t>
+        <w:t>Smoke vapor: Normal simple gas that blocks the view. Result of the base vapor being thrown. Has no effect apart from blocking the view. The white variant can be colored with any dye, resulting in a gas of that same color.</w:t>
       </w:r>
     </w:p>
     <w:p>
@@ -551,19 +568,13 @@
         <w:rPr>
           <w:lang w:val="en-US"/>
         </w:rPr>
-        <w:t xml:space="preserve">Withering gas: Toxic gas causing the wither effect, if the player stays in the gas zone with no breath (instant wither effect if entity). Obtained by brewing coal into a </w:t>
-      </w:r>
-      <w:r>
-        <w:rPr>
-          <w:lang w:val="en-US"/>
-        </w:rPr>
-        <w:t>harmful gas</w:t>
-      </w:r>
-      <w:r>
-        <w:rPr>
-          <w:lang w:val="en-US"/>
-        </w:rPr>
-        <w:t xml:space="preserve"> tube.</w:t>
+        <w:t>Toxic</w:t>
+      </w:r>
+      <w:r>
+        <w:rPr>
+          <w:lang w:val="en-US"/>
+        </w:rPr>
+        <w:t xml:space="preserve"> gas: Obtained by brewing ashes into a white smoke vapor tube, this gas is toxic but has no other purpose than making the player suffocate when his oxygen bar depletes.</w:t>
       </w:r>
     </w:p>
     <w:p>
@@ -582,7 +593,75 @@
         <w:rPr>
           <w:lang w:val="en-US"/>
         </w:rPr>
-        <w:t xml:space="preserve">Burning gas: Toxic gas causing the entity to catch fire instantaneously. If the player stays in the gas zone </w:t>
+        <w:t>Withering gas: Toxic gas causing the wither</w:t>
+      </w:r>
+      <w:r>
+        <w:rPr>
+          <w:lang w:val="en-US"/>
+        </w:rPr>
+        <w:t xml:space="preserve"> I</w:t>
+      </w:r>
+      <w:r>
+        <w:rPr>
+          <w:lang w:val="en-US"/>
+        </w:rPr>
+        <w:t xml:space="preserve"> effect, if the player stays in the gas zone with no breath (instant wither effect if entity). Obtained by brewing coal into a </w:t>
+      </w:r>
+      <w:r>
+        <w:rPr>
+          <w:lang w:val="en-US"/>
+        </w:rPr>
+        <w:t>harmful gas</w:t>
+      </w:r>
+      <w:r>
+        <w:rPr>
+          <w:lang w:val="en-US"/>
+        </w:rPr>
+        <w:t xml:space="preserve"> tube.</w:t>
+      </w:r>
+    </w:p>
+    <w:p>
+      <w:pPr>
+        <w:pStyle w:val="Paragraphedeliste"/>
+        <w:numPr>
+          <w:ilvl w:val="0"/>
+          <w:numId w:val="2"/>
+        </w:numPr>
+        <w:rPr>
+          <w:b/>
+          <w:lang w:val="en-US"/>
+        </w:rPr>
+      </w:pPr>
+      <w:r>
+        <w:rPr>
+          <w:lang w:val="en-US"/>
+        </w:rPr>
+        <w:t xml:space="preserve">Burning gas: Toxic gas causing the entity to catch fire instantaneously. </w:t>
+      </w:r>
+      <w:r>
+        <w:rPr>
+          <w:lang w:val="en-US"/>
+        </w:rPr>
+        <w:t>The gas mask protects the user against loosing oxygen, but does not prevent it from catching fire.</w:t>
+      </w:r>
+    </w:p>
+    <w:p>
+      <w:pPr>
+        <w:pStyle w:val="Paragraphedeliste"/>
+        <w:numPr>
+          <w:ilvl w:val="0"/>
+          <w:numId w:val="2"/>
+        </w:numPr>
+        <w:rPr>
+          <w:b/>
+          <w:lang w:val="en-US"/>
+        </w:rPr>
+      </w:pPr>
+      <w:r>
+        <w:rPr>
+          <w:lang w:val="en-US"/>
+        </w:rPr>
+        <w:t>Medivapor: Vapor granting any entity breathing it (by getting inside) a regeneration I effect. The gas mask prevents from being affected by this gas.</w:t>
       </w:r>
     </w:p>
     <w:sectPr>

</xml_diff>

<commit_message>
Update roadmap (yes, again)
</commit_message>
<xml_diff>
--- a/roadmaps/[Gaspunk 1.0].docx
+++ b/roadmaps/[Gaspunk 1.0].docx
@@ -69,61 +69,217 @@
         <w:rPr>
           <w:lang w:val="en-US"/>
         </w:rPr>
-        <w:t xml:space="preserve">Vapor / gases: The mod centers itself around vapors and gases, produced by the corresponding grenades. There are two types of gases: </w:t>
-      </w:r>
-      <w:r>
-        <w:rPr>
-          <w:lang w:val="en-US"/>
-        </w:rPr>
-        <w:t>gases (</w:t>
-      </w:r>
-      <w:r>
-        <w:rPr>
-          <w:lang w:val="en-US"/>
-        </w:rPr>
-        <w:t>toxic</w:t>
-      </w:r>
-      <w:r>
-        <w:rPr>
-          <w:lang w:val="en-US"/>
-        </w:rPr>
-        <w:t>)</w:t>
-      </w:r>
-      <w:r>
-        <w:rPr>
-          <w:lang w:val="en-US"/>
-        </w:rPr>
-        <w:t xml:space="preserve">, and </w:t>
-      </w:r>
-      <w:r>
-        <w:rPr>
-          <w:lang w:val="en-US"/>
-        </w:rPr>
-        <w:t>vapor (harmless</w:t>
-      </w:r>
-      <w:r>
-        <w:rPr>
-          <w:lang w:val="en-US"/>
-        </w:rPr>
-        <w:t xml:space="preserve"> or beneficial</w:t>
-      </w:r>
-      <w:r>
-        <w:rPr>
-          <w:lang w:val="en-US"/>
-        </w:rPr>
-        <w:t>)</w:t>
-      </w:r>
-      <w:r>
-        <w:rPr>
-          <w:lang w:val="en-US"/>
-        </w:rPr>
-        <w:t>. Toxic gases trigger the player into a ‘hold-your-breath’ state, similar to when the player is underwater. However, in toxic gases, the oxygen bar depletes itself twice as fast as underwater.</w:t>
-      </w:r>
-      <w:r>
-        <w:rPr>
-          <w:lang w:val="en-US"/>
-        </w:rPr>
-        <w:t xml:space="preserve"> For most gases, their effect will trigger when the bar has depleted, along with damaging the player like if he was drowning. Harmless or beneficial vapors don’t have that ‘hold-your-breath’ state, and therefore take effect immediately.</w:t>
+        <w:t>Smoke</w:t>
+      </w:r>
+      <w:r>
+        <w:rPr>
+          <w:lang w:val="en-US"/>
+        </w:rPr>
+        <w:t>s</w:t>
+      </w:r>
+      <w:r>
+        <w:rPr>
+          <w:lang w:val="en-US"/>
+        </w:rPr>
+        <w:t xml:space="preserve"> / gases / vapors</w:t>
+      </w:r>
+      <w:r>
+        <w:rPr>
+          <w:lang w:val="en-US"/>
+        </w:rPr>
+        <w:t xml:space="preserve">: The mod centers itself around </w:t>
+      </w:r>
+      <w:r>
+        <w:rPr>
+          <w:lang w:val="en-US"/>
+        </w:rPr>
+        <w:t xml:space="preserve">smokes, </w:t>
+      </w:r>
+      <w:r>
+        <w:rPr>
+          <w:lang w:val="en-US"/>
+        </w:rPr>
+        <w:t>vapors and gases, produced</w:t>
+      </w:r>
+      <w:r>
+        <w:rPr>
+          <w:lang w:val="en-US"/>
+        </w:rPr>
+        <w:t xml:space="preserve"> by the corresponding grenades.</w:t>
+      </w:r>
+    </w:p>
+    <w:p>
+      <w:pPr>
+        <w:pStyle w:val="Paragraphedeliste"/>
+        <w:numPr>
+          <w:ilvl w:val="1"/>
+          <w:numId w:val="2"/>
+        </w:numPr>
+        <w:rPr>
+          <w:lang w:val="en-US"/>
+        </w:rPr>
+      </w:pPr>
+      <w:r>
+        <w:rPr>
+          <w:lang w:val="en-US"/>
+        </w:rPr>
+        <w:t xml:space="preserve">Smokes </w:t>
+      </w:r>
+      <w:r>
+        <w:rPr>
+          <w:lang w:val="en-US"/>
+        </w:rPr>
+        <w:t>produce lots of particles, and affect the player by blocking its view with an overlay</w:t>
+      </w:r>
+      <w:r>
+        <w:rPr>
+          <w:lang w:val="en-US"/>
+        </w:rPr>
+        <w:t xml:space="preserve"> (more opaque in function of your proximity to the center of emission)</w:t>
+      </w:r>
+      <w:r>
+        <w:rPr>
+          <w:lang w:val="en-US"/>
+        </w:rPr>
+        <w:t xml:space="preserve">. When toxic, they </w:t>
+      </w:r>
+      <w:r>
+        <w:rPr>
+          <w:lang w:val="en-US"/>
+        </w:rPr>
+        <w:t xml:space="preserve">trigger the player into a ‘hold-your-breath’ state, similar to when the player is underwater. However, in </w:t>
+      </w:r>
+      <w:r>
+        <w:rPr>
+          <w:lang w:val="en-US"/>
+        </w:rPr>
+        <w:t>toxic smokes</w:t>
+      </w:r>
+      <w:r>
+        <w:rPr>
+          <w:lang w:val="en-US"/>
+        </w:rPr>
+        <w:t xml:space="preserve">, the oxygen bar depletes in function of your proximity to the center of emission (like underwater if the furthest from it, 4x times faster than underwater if on it). </w:t>
+      </w:r>
+      <w:r>
+        <w:rPr>
+          <w:lang w:val="en-US"/>
+        </w:rPr>
+        <w:t>Their</w:t>
+      </w:r>
+      <w:r>
+        <w:rPr>
+          <w:lang w:val="en-US"/>
+        </w:rPr>
+        <w:t xml:space="preserve"> effect will trigger when the bar has depleted, along with damaging the player like if he was drowning.</w:t>
+      </w:r>
+      <w:r>
+        <w:rPr>
+          <w:lang w:val="en-US"/>
+        </w:rPr>
+        <w:t xml:space="preserve"> </w:t>
+      </w:r>
+    </w:p>
+    <w:p>
+      <w:pPr>
+        <w:pStyle w:val="Paragraphedeliste"/>
+        <w:numPr>
+          <w:ilvl w:val="1"/>
+          <w:numId w:val="2"/>
+        </w:numPr>
+        <w:rPr>
+          <w:lang w:val="en-US"/>
+        </w:rPr>
+      </w:pPr>
+      <w:r>
+        <w:rPr>
+          <w:lang w:val="en-US"/>
+        </w:rPr>
+        <w:t xml:space="preserve">Gases </w:t>
+      </w:r>
+      <w:r>
+        <w:rPr>
+          <w:lang w:val="en-US"/>
+        </w:rPr>
+        <w:t xml:space="preserve">are </w:t>
+      </w:r>
+      <w:r>
+        <w:rPr>
+          <w:lang w:val="en-US"/>
+        </w:rPr>
+        <w:t>barely visible (or totally invisible in some cases). They still emit particles, but don’t trigger any overlay. M</w:t>
+      </w:r>
+      <w:r>
+        <w:rPr>
+          <w:lang w:val="en-US"/>
+        </w:rPr>
+        <w:t xml:space="preserve">ost importantly, </w:t>
+      </w:r>
+      <w:r>
+        <w:rPr>
+          <w:lang w:val="en-US"/>
+        </w:rPr>
+        <w:t xml:space="preserve">assuming you don’t see them, and </w:t>
+      </w:r>
+      <w:r>
+        <w:rPr>
+          <w:lang w:val="en-US"/>
+        </w:rPr>
+        <w:t>unless you have a gas mask, they take effect immediately, bypassing the ‘hold-your-breath’ state.</w:t>
+      </w:r>
+    </w:p>
+    <w:p>
+      <w:pPr>
+        <w:pStyle w:val="Paragraphedeliste"/>
+        <w:numPr>
+          <w:ilvl w:val="1"/>
+          <w:numId w:val="2"/>
+        </w:numPr>
+        <w:rPr>
+          <w:lang w:val="en-US"/>
+        </w:rPr>
+      </w:pPr>
+      <w:r>
+        <w:rPr>
+          <w:lang w:val="en-US"/>
+        </w:rPr>
+        <w:t>Vapors</w:t>
+      </w:r>
+      <w:r>
+        <w:rPr>
+          <w:lang w:val="en-US"/>
+        </w:rPr>
+        <w:t xml:space="preserve">, on the other hand, are </w:t>
+      </w:r>
+      <w:r>
+        <w:rPr>
+          <w:lang w:val="en-US"/>
+        </w:rPr>
+        <w:t xml:space="preserve">harmless or </w:t>
+      </w:r>
+      <w:r>
+        <w:rPr>
+          <w:lang w:val="en-US"/>
+        </w:rPr>
+        <w:t>beneficial. They don’t trigger the player into the ‘hold-your-breath’ state, and their effect is therefore triggered immediately.</w:t>
+      </w:r>
+      <w:r>
+        <w:rPr>
+          <w:lang w:val="en-US"/>
+        </w:rPr>
+        <w:t xml:space="preserve"> Similarly to smokes, they </w:t>
+      </w:r>
+      <w:r>
+        <w:rPr>
+          <w:lang w:val="en-US"/>
+        </w:rPr>
+        <w:t xml:space="preserve">produce particles </w:t>
+      </w:r>
+      <w:r>
+        <w:rPr>
+          <w:lang w:val="en-US"/>
+        </w:rPr>
+        <w:t>and trigger an overlay (unlike smokes, never fully opaque).</w:t>
       </w:r>
     </w:p>
     <w:p>
@@ -153,87 +309,7 @@
         <w:rPr>
           <w:lang w:val="en-US"/>
         </w:rPr>
-        <w:t>Vapor</w:t>
-      </w:r>
-      <w:r>
-        <w:rPr>
-          <w:lang w:val="en-US"/>
-        </w:rPr>
-        <w:t xml:space="preserve"> or gas</w:t>
-      </w:r>
-      <w:r>
-        <w:rPr>
-          <w:lang w:val="en-US"/>
-        </w:rPr>
-        <w:t xml:space="preserve"> tubes are throwable glass bottles that liberate their content upon impact (and therefore destruction). They are usually filled with </w:t>
-      </w:r>
-      <w:proofErr w:type="spellStart"/>
-      <w:r>
-        <w:rPr>
-          <w:lang w:val="en-US"/>
-        </w:rPr>
-        <w:t>vapor</w:t>
-      </w:r>
-      <w:r>
-        <w:rPr>
-          <w:lang w:val="en-US"/>
-        </w:rPr>
-        <w:t>ite</w:t>
-      </w:r>
-      <w:proofErr w:type="spellEnd"/>
-      <w:r>
-        <w:rPr>
-          <w:lang w:val="en-US"/>
-        </w:rPr>
-        <w:t xml:space="preserve">, a liquid that instantly evaporates into large quantities of </w:t>
-      </w:r>
-      <w:r>
-        <w:rPr>
-          <w:lang w:val="en-US"/>
-        </w:rPr>
-        <w:t xml:space="preserve">vapor or </w:t>
-      </w:r>
-      <w:r>
-        <w:rPr>
-          <w:lang w:val="en-US"/>
-        </w:rPr>
-        <w:t>gas upon air contact. The</w:t>
-      </w:r>
-      <w:r>
-        <w:rPr>
-          <w:lang w:val="en-US"/>
-        </w:rPr>
-        <w:t xml:space="preserve"> vapor or</w:t>
-      </w:r>
-      <w:r>
-        <w:rPr>
-          <w:lang w:val="en-US"/>
-        </w:rPr>
-        <w:t xml:space="preserve"> gas effect lasts 5 seconds. Empty tubes can be filled with water.</w:t>
-      </w:r>
-      <w:r>
-        <w:rPr>
-          <w:lang w:val="en-US"/>
-        </w:rPr>
-        <w:t xml:space="preserve"> </w:t>
-      </w:r>
-      <w:r>
-        <w:rPr>
-          <w:lang w:val="en-US"/>
-        </w:rPr>
-        <w:t xml:space="preserve">Empty tubes stack by 16, non-empty ones stack by </w:t>
-      </w:r>
-      <w:r>
-        <w:rPr>
-          <w:lang w:val="en-US"/>
-        </w:rPr>
-        <w:t>8</w:t>
-      </w:r>
-      <w:r>
-        <w:rPr>
-          <w:lang w:val="en-US"/>
-        </w:rPr>
-        <w:t xml:space="preserve"> of the same type.</w:t>
+        <w:t>Tubes are used to brew liquids that will result in smoke / gas / vapor when vaporized. Empty tubes can be replenished with water like bottles, and stack by 16. Non-empty tubes can be poured on the ground in order to remove their content, and stack by 16 of the same type.</w:t>
       </w:r>
     </w:p>
     <w:p>
@@ -251,21 +327,31 @@
         <w:rPr>
           <w:lang w:val="en-US"/>
         </w:rPr>
-        <w:t xml:space="preserve">Grenade pin: Crafted with an iron ingot, leather, </w:t>
-      </w:r>
-      <w:proofErr w:type="spellStart"/>
-      <w:r>
-        <w:rPr>
-          <w:lang w:val="en-US"/>
-        </w:rPr>
-        <w:t>redstone</w:t>
-      </w:r>
-      <w:proofErr w:type="spellEnd"/>
-      <w:r>
-        <w:rPr>
-          <w:lang w:val="en-US"/>
-        </w:rPr>
-        <w:t xml:space="preserve"> dust and a slime ball (or magma cream), they can be combined with any vapor tube in order to make the corresponding vapor / gas grenade. Can also be obtained by dismantling an empty grenade along with an empty tube.</w:t>
+        <w:t xml:space="preserve">Grenade </w:t>
+      </w:r>
+      <w:r>
+        <w:rPr>
+          <w:lang w:val="en-US"/>
+        </w:rPr>
+        <w:t>diffuser</w:t>
+      </w:r>
+      <w:r>
+        <w:rPr>
+          <w:lang w:val="en-US"/>
+        </w:rPr>
+        <w:t>: Crafted with an iron ingot, leather, redstone dust and a slime ball (or magma cream), they can be combined with any tube</w:t>
+      </w:r>
+      <w:r>
+        <w:rPr>
+          <w:lang w:val="en-US"/>
+        </w:rPr>
+        <w:t xml:space="preserve"> containing a valid smoke / gas /vapor liquid</w:t>
+      </w:r>
+      <w:r>
+        <w:rPr>
+          <w:lang w:val="en-US"/>
+        </w:rPr>
+        <w:t xml:space="preserve"> in order to make the corresponding grenade. Can also be obtained by dismantling an empty grenade along with an empty tube.</w:t>
       </w:r>
     </w:p>
     <w:p>
@@ -295,43 +381,49 @@
         <w:rPr>
           <w:lang w:val="en-US"/>
         </w:rPr>
-        <w:t>Vapor</w:t>
-      </w:r>
-      <w:r>
-        <w:rPr>
-          <w:lang w:val="en-US"/>
-        </w:rPr>
-        <w:t xml:space="preserve"> or gas</w:t>
-      </w:r>
-      <w:r>
-        <w:rPr>
-          <w:lang w:val="en-US"/>
-        </w:rPr>
-        <w:t xml:space="preserve"> grenades are upgraded versions of </w:t>
-      </w:r>
-      <w:r>
-        <w:rPr>
-          <w:lang w:val="en-US"/>
-        </w:rPr>
-        <w:t xml:space="preserve">the </w:t>
-      </w:r>
-      <w:r>
-        <w:rPr>
-          <w:lang w:val="en-US"/>
-        </w:rPr>
-        <w:t xml:space="preserve">tubes. They are crafted with any filled vapor </w:t>
-      </w:r>
-      <w:r>
-        <w:rPr>
-          <w:lang w:val="en-US"/>
-        </w:rPr>
-        <w:t xml:space="preserve">or gas </w:t>
-      </w:r>
-      <w:r>
-        <w:rPr>
-          <w:lang w:val="en-US"/>
-        </w:rPr>
-        <w:t>tube and a grenade pin.</w:t>
+        <w:t>G</w:t>
+      </w:r>
+      <w:r>
+        <w:rPr>
+          <w:lang w:val="en-US"/>
+        </w:rPr>
+        <w:t xml:space="preserve">renades </w:t>
+      </w:r>
+      <w:r>
+        <w:rPr>
+          <w:lang w:val="en-US"/>
+        </w:rPr>
+        <w:t>are the throwable result of what you brew</w:t>
+      </w:r>
+      <w:r>
+        <w:rPr>
+          <w:lang w:val="en-US"/>
+        </w:rPr>
+        <w:t xml:space="preserve">. They are crafted with </w:t>
+      </w:r>
+      <w:r>
+        <w:rPr>
+          <w:lang w:val="en-US"/>
+        </w:rPr>
+        <w:t>any tube containing a valid smoke / gas /vapor liquid</w:t>
+      </w:r>
+      <w:r>
+        <w:rPr>
+          <w:lang w:val="en-US"/>
+        </w:rPr>
+        <w:t xml:space="preserve"> and a grenade </w:t>
+      </w:r>
+      <w:r>
+        <w:rPr>
+          <w:lang w:val="en-US"/>
+        </w:rPr>
+        <w:t>diffuser</w:t>
+      </w:r>
+      <w:r>
+        <w:rPr>
+          <w:lang w:val="en-US"/>
+        </w:rPr>
+        <w:t>.</w:t>
       </w:r>
       <w:r>
         <w:rPr>
@@ -373,69 +465,55 @@
         <w:rPr>
           <w:lang w:val="en-US"/>
         </w:rPr>
-        <w:t xml:space="preserve">They can be cooked (click once to unpin and throw instantaneously, or hold click to unpin and cook and release click to throw). </w:t>
-      </w:r>
-      <w:r>
-        <w:rPr>
-          <w:lang w:val="en-US"/>
-        </w:rPr>
-        <w:t>When activated, they</w:t>
-      </w:r>
-      <w:r>
-        <w:rPr>
-          <w:lang w:val="en-US"/>
-        </w:rPr>
-        <w:t xml:space="preserve"> gradually</w:t>
-      </w:r>
-      <w:r>
-        <w:rPr>
-          <w:lang w:val="en-US"/>
-        </w:rPr>
-        <w:t xml:space="preserve"> liberate the </w:t>
-      </w:r>
-      <w:proofErr w:type="spellStart"/>
-      <w:r>
-        <w:rPr>
-          <w:lang w:val="en-US"/>
-        </w:rPr>
-        <w:t>vapor</w:t>
-      </w:r>
-      <w:r>
-        <w:rPr>
-          <w:lang w:val="en-US"/>
-        </w:rPr>
-        <w:t>ite</w:t>
-      </w:r>
-      <w:proofErr w:type="spellEnd"/>
-      <w:r>
-        <w:rPr>
-          <w:lang w:val="en-US"/>
-        </w:rPr>
-        <w:t xml:space="preserve"> they contain, therefore making them more efficient than simple tubes, lasting 20 seconds</w:t>
-      </w:r>
-      <w:r>
-        <w:rPr>
-          <w:lang w:val="en-US"/>
-        </w:rPr>
-        <w:t xml:space="preserve">. They are not destroyed upon impact, </w:t>
-      </w:r>
-      <w:r>
-        <w:rPr>
-          <w:lang w:val="en-US"/>
-        </w:rPr>
-        <w:t>and can therefore be recycled. Empty vapor</w:t>
-      </w:r>
-      <w:r>
-        <w:rPr>
-          <w:lang w:val="en-US"/>
-        </w:rPr>
-        <w:t xml:space="preserve"> or gas</w:t>
-      </w:r>
-      <w:r>
-        <w:rPr>
-          <w:lang w:val="en-US"/>
-        </w:rPr>
-        <w:t xml:space="preserve"> grenades are not craftable, but when put in a crafting slot, allow their dismantling into an empty vapor tube and a grenade pin.</w:t>
+        <w:t xml:space="preserve">They can be cooked (click once to unpin and throw instantaneously, or hold click to unpin and cook </w:t>
+      </w:r>
+      <w:r>
+        <w:rPr>
+          <w:lang w:val="en-US"/>
+        </w:rPr>
+        <w:t>then</w:t>
+      </w:r>
+      <w:r>
+        <w:rPr>
+          <w:lang w:val="en-US"/>
+        </w:rPr>
+        <w:t xml:space="preserve"> release click to throw). </w:t>
+      </w:r>
+      <w:r>
+        <w:rPr>
+          <w:lang w:val="en-US"/>
+        </w:rPr>
+        <w:t>They last 20 seconds and</w:t>
+      </w:r>
+      <w:r>
+        <w:rPr>
+          <w:lang w:val="en-US"/>
+        </w:rPr>
+        <w:t xml:space="preserve"> are not destroyed upon impact, </w:t>
+      </w:r>
+      <w:r>
+        <w:rPr>
+          <w:lang w:val="en-US"/>
+        </w:rPr>
+        <w:t>dropping an empty unpinned grenade after the liquid has been fully consumed (stopped emitting)</w:t>
+      </w:r>
+      <w:r>
+        <w:rPr>
+          <w:lang w:val="en-US"/>
+        </w:rPr>
+        <w:t xml:space="preserve">. Empty grenades are not craftable, but when put in a crafting slot, allow their dismantling into an empty vapor tube and a grenade </w:t>
+      </w:r>
+      <w:r>
+        <w:rPr>
+          <w:lang w:val="en-US"/>
+        </w:rPr>
+        <w:t>diffuser</w:t>
+      </w:r>
+      <w:r>
+        <w:rPr>
+          <w:lang w:val="en-US"/>
+        </w:rPr>
+        <w:t>.</w:t>
       </w:r>
       <w:r>
         <w:rPr>
@@ -453,7 +531,13 @@
         <w:rPr>
           <w:lang w:val="en-US"/>
         </w:rPr>
-        <w:t>by 4</w:t>
+        <w:t xml:space="preserve">by </w:t>
+      </w:r>
+      <w:r>
+        <w:rPr>
+          <w:lang w:val="en-US"/>
+        </w:rPr>
+        <w:t>1</w:t>
       </w:r>
       <w:r>
         <w:rPr>
@@ -461,8 +545,6 @@
         </w:rPr>
         <w:t>.</w:t>
       </w:r>
-      <w:bookmarkStart w:id="0" w:name="_GoBack"/>
-      <w:bookmarkEnd w:id="0"/>
     </w:p>
     <w:p>
       <w:pPr>
@@ -479,99 +561,49 @@
         <w:rPr>
           <w:lang w:val="en-US"/>
         </w:rPr>
-        <w:t>Enriched coal: Crafted with</w:t>
-      </w:r>
-      <w:r>
-        <w:rPr>
-          <w:lang w:val="en-US"/>
-        </w:rPr>
-        <w:t xml:space="preserve"> charcoal, sugar </w:t>
-      </w:r>
-      <w:r>
-        <w:rPr>
-          <w:lang w:val="en-US"/>
-        </w:rPr>
-        <w:t>and gunpowder, enriched coal is t</w:t>
-      </w:r>
-      <w:r>
-        <w:rPr>
-          <w:lang w:val="en-US"/>
-        </w:rPr>
-        <w:t xml:space="preserve">he base element for making </w:t>
-      </w:r>
-      <w:proofErr w:type="spellStart"/>
-      <w:r>
-        <w:rPr>
-          <w:lang w:val="en-US"/>
-        </w:rPr>
-        <w:t>vaporite</w:t>
-      </w:r>
-      <w:proofErr w:type="spellEnd"/>
-      <w:r>
-        <w:rPr>
-          <w:lang w:val="en-US"/>
-        </w:rPr>
-        <w:t xml:space="preserve">. In a similar fashion to the </w:t>
-      </w:r>
-      <w:proofErr w:type="spellStart"/>
-      <w:r>
-        <w:rPr>
-          <w:lang w:val="en-US"/>
-        </w:rPr>
-        <w:t>netherwart</w:t>
-      </w:r>
-      <w:proofErr w:type="spellEnd"/>
-      <w:r>
-        <w:rPr>
-          <w:lang w:val="en-US"/>
-        </w:rPr>
-        <w:t xml:space="preserve">, brewing enriched coal into a vapor tube with water will create </w:t>
-      </w:r>
-      <w:r>
-        <w:rPr>
-          <w:lang w:val="en-US"/>
-        </w:rPr>
-        <w:t xml:space="preserve">the basic </w:t>
-      </w:r>
-      <w:proofErr w:type="spellStart"/>
-      <w:r>
-        <w:rPr>
-          <w:lang w:val="en-US"/>
-        </w:rPr>
-        <w:t>vaporite</w:t>
-      </w:r>
-      <w:proofErr w:type="spellEnd"/>
-      <w:r>
-        <w:rPr>
-          <w:lang w:val="en-US"/>
-        </w:rPr>
-        <w:t xml:space="preserve"> (white variant)</w:t>
-      </w:r>
-      <w:r>
-        <w:rPr>
-          <w:lang w:val="en-US"/>
-        </w:rPr>
-        <w:t xml:space="preserve"> used to make all other </w:t>
-      </w:r>
-      <w:proofErr w:type="spellStart"/>
-      <w:r>
-        <w:rPr>
-          <w:lang w:val="en-US"/>
-        </w:rPr>
-        <w:t>vaporite</w:t>
-      </w:r>
-      <w:proofErr w:type="spellEnd"/>
-      <w:r>
-        <w:rPr>
-          <w:lang w:val="en-US"/>
-        </w:rPr>
-        <w:t xml:space="preserve"> types.</w:t>
-      </w:r>
-      <w:r>
-        <w:rPr>
-          <w:lang w:val="en-US"/>
-        </w:rPr>
-        <w:t xml:space="preserve"> Can be used as normal coal, to cook or craft torches, for example.</w:t>
+        <w:t>Smoke powder</w:t>
+      </w:r>
+      <w:r>
+        <w:rPr>
+          <w:lang w:val="en-US"/>
+        </w:rPr>
+        <w:t>: Crafted with</w:t>
+      </w:r>
+      <w:r>
+        <w:rPr>
+          <w:lang w:val="en-US"/>
+        </w:rPr>
+        <w:t xml:space="preserve"> sugar </w:t>
+      </w:r>
+      <w:r>
+        <w:rPr>
+          <w:lang w:val="en-US"/>
+        </w:rPr>
+        <w:t xml:space="preserve">and gunpowder, </w:t>
+      </w:r>
+      <w:r>
+        <w:rPr>
+          <w:lang w:val="en-US"/>
+        </w:rPr>
+        <w:t>smoke powder</w:t>
+      </w:r>
+      <w:r>
+        <w:rPr>
+          <w:lang w:val="en-US"/>
+        </w:rPr>
+        <w:t xml:space="preserve"> is t</w:t>
+      </w:r>
+      <w:r>
+        <w:rPr>
+          <w:lang w:val="en-US"/>
+        </w:rPr>
+        <w:t xml:space="preserve">he </w:t>
+      </w:r>
+      <w:r>
+        <w:rPr>
+          <w:lang w:val="en-US"/>
+        </w:rPr>
+        <w:t xml:space="preserve">element to brew in a water tube in order to produce a smoke tube (white variant). </w:t>
       </w:r>
     </w:p>
     <w:p>
@@ -619,21 +651,7 @@
         <w:rPr>
           <w:lang w:val="en-US"/>
         </w:rPr>
-        <w:t xml:space="preserve"> The recipe with zombie flesh can be disabled in the </w:t>
-      </w:r>
-      <w:proofErr w:type="spellStart"/>
-      <w:r>
-        <w:rPr>
-          <w:lang w:val="en-US"/>
-        </w:rPr>
-        <w:t>config</w:t>
-      </w:r>
-      <w:proofErr w:type="spellEnd"/>
-      <w:r>
-        <w:rPr>
-          <w:lang w:val="en-US"/>
-        </w:rPr>
-        <w:t xml:space="preserve"> options in order to avoid conflicts.</w:t>
+        <w:t xml:space="preserve"> The recipe with zombie flesh can be disabled in the config options in order to avoid conflicts.</w:t>
       </w:r>
     </w:p>
     <w:p>
@@ -663,7 +681,19 @@
         <w:rPr>
           <w:lang w:val="en-US"/>
         </w:rPr>
-        <w:t>gases. It also disables the gas effects for certain gases.</w:t>
+        <w:t xml:space="preserve">gases. It also disables the </w:t>
+      </w:r>
+      <w:r>
+        <w:rPr>
+          <w:lang w:val="en-US"/>
+        </w:rPr>
+        <w:t>gas and vapor effects</w:t>
+      </w:r>
+      <w:r>
+        <w:rPr>
+          <w:lang w:val="en-US"/>
+        </w:rPr>
+        <w:t>.</w:t>
       </w:r>
       <w:r>
         <w:rPr>
@@ -705,21 +735,7 @@
         <w:rPr>
           <w:lang w:val="en-US"/>
         </w:rPr>
-        <w:t xml:space="preserve">grenade </w:t>
-      </w:r>
-      <w:proofErr w:type="gramStart"/>
-      <w:r>
-        <w:rPr>
-          <w:lang w:val="en-US"/>
-        </w:rPr>
-        <w:t>stacking</w:t>
-      </w:r>
-      <w:proofErr w:type="gramEnd"/>
-      <w:r>
-        <w:rPr>
-          <w:lang w:val="en-US"/>
-        </w:rPr>
-        <w:t xml:space="preserve"> from 4 to 8</w:t>
+        <w:t>grenade stacking from 1 to 4 of the same type</w:t>
       </w:r>
       <w:r>
         <w:rPr>
@@ -735,12 +751,27 @@
           <w:lang w:val="en-US"/>
         </w:rPr>
       </w:pPr>
-      <w:r>
+    </w:p>
+    <w:p>
+      <w:pPr>
         <w:rPr>
           <w:b/>
           <w:lang w:val="en-US"/>
         </w:rPr>
-        <w:t>Gas types:</w:t>
+      </w:pPr>
+      <w:r>
+        <w:rPr>
+          <w:b/>
+          <w:lang w:val="en-US"/>
+        </w:rPr>
+        <w:t>Smokes</w:t>
+      </w:r>
+      <w:r>
+        <w:rPr>
+          <w:b/>
+          <w:lang w:val="en-US"/>
+        </w:rPr>
+        <w:t>:</w:t>
       </w:r>
     </w:p>
     <w:p>
@@ -751,47 +782,92 @@
           <w:numId w:val="2"/>
         </w:numPr>
         <w:rPr>
-          <w:b/>
-          <w:lang w:val="en-US"/>
-        </w:rPr>
-      </w:pPr>
-      <w:r>
-        <w:rPr>
-          <w:lang w:val="en-US"/>
-        </w:rPr>
-        <w:t xml:space="preserve">Smoke vapor: Normal simple gas that blocks the view. Result of the base </w:t>
-      </w:r>
-      <w:proofErr w:type="spellStart"/>
-      <w:r>
-        <w:rPr>
-          <w:lang w:val="en-US"/>
-        </w:rPr>
-        <w:t>vapor</w:t>
-      </w:r>
-      <w:r>
-        <w:rPr>
-          <w:lang w:val="en-US"/>
-        </w:rPr>
-        <w:t>ite</w:t>
-      </w:r>
-      <w:proofErr w:type="spellEnd"/>
-      <w:r>
-        <w:rPr>
-          <w:lang w:val="en-US"/>
-        </w:rPr>
-        <w:t xml:space="preserve"> being thrown. Has no effect apart from blocking the view. The white variant can be colored </w:t>
-      </w:r>
-      <w:r>
-        <w:rPr>
-          <w:lang w:val="en-US"/>
-        </w:rPr>
-        <w:t xml:space="preserve">by brewing it </w:t>
-      </w:r>
-      <w:r>
-        <w:rPr>
-          <w:lang w:val="en-US"/>
-        </w:rPr>
-        <w:t>with any dye, resulting in a gas of that same color.</w:t>
+          <w:lang w:val="en-US"/>
+        </w:rPr>
+      </w:pPr>
+      <w:r>
+        <w:rPr>
+          <w:lang w:val="en-US"/>
+        </w:rPr>
+        <w:t xml:space="preserve">Simple smoke </w:t>
+      </w:r>
+      <w:r>
+        <w:rPr>
+          <w:lang w:val="en-US"/>
+        </w:rPr>
+        <w:t xml:space="preserve">(white) </w:t>
+      </w:r>
+      <w:r>
+        <w:rPr>
+          <w:lang w:val="en-US"/>
+        </w:rPr>
+        <w:t>/</w:t>
+      </w:r>
+      <w:r>
+        <w:rPr>
+          <w:lang w:val="en-US"/>
+        </w:rPr>
+        <w:t xml:space="preserve"> C</w:t>
+      </w:r>
+      <w:r>
+        <w:rPr>
+          <w:lang w:val="en-US"/>
+        </w:rPr>
+        <w:t>olored smoke</w:t>
+      </w:r>
+      <w:r>
+        <w:rPr>
+          <w:lang w:val="en-US"/>
+        </w:rPr>
+        <w:t xml:space="preserve">: </w:t>
+      </w:r>
+      <w:r>
+        <w:rPr>
+          <w:lang w:val="en-US"/>
+        </w:rPr>
+        <w:t xml:space="preserve">Simple smoke to block the view of enemy players. The </w:t>
+      </w:r>
+      <w:r>
+        <w:rPr>
+          <w:lang w:val="en-US"/>
+        </w:rPr>
+        <w:t>simple smoke</w:t>
+      </w:r>
+      <w:r>
+        <w:rPr>
+          <w:lang w:val="en-US"/>
+        </w:rPr>
+        <w:t xml:space="preserve"> (</w:t>
+      </w:r>
+      <w:r>
+        <w:rPr>
+          <w:lang w:val="en-US"/>
+        </w:rPr>
+        <w:t xml:space="preserve">white variant </w:t>
+      </w:r>
+      <w:r>
+        <w:rPr>
+          <w:lang w:val="en-US"/>
+        </w:rPr>
+        <w:t xml:space="preserve">obtained when brewing smoke powder in a water tube) can be colored by brewing any dye in it, resulting in a </w:t>
+      </w:r>
+      <w:r>
+        <w:rPr>
+          <w:lang w:val="en-US"/>
+        </w:rPr>
+        <w:t>smoke</w:t>
+      </w:r>
+      <w:r>
+        <w:rPr>
+          <w:lang w:val="en-US"/>
+        </w:rPr>
+        <w:t xml:space="preserve"> of that same color</w:t>
+      </w:r>
+      <w:r>
+        <w:rPr>
+          <w:lang w:val="en-US"/>
+        </w:rPr>
+        <w:t xml:space="preserve"> (colored smoke).</w:t>
       </w:r>
     </w:p>
     <w:p>
@@ -810,26 +886,40 @@
         <w:rPr>
           <w:lang w:val="en-US"/>
         </w:rPr>
-        <w:lastRenderedPageBreak/>
-        <w:t>Toxic</w:t>
-      </w:r>
-      <w:r>
-        <w:rPr>
-          <w:lang w:val="en-US"/>
-        </w:rPr>
-        <w:t xml:space="preserve"> gas: Obtained by brewing ashes into a white smoke vapor tube, this gas is </w:t>
-      </w:r>
-      <w:r>
-        <w:rPr>
-          <w:lang w:val="en-US"/>
-        </w:rPr>
-        <w:t>harmful</w:t>
-      </w:r>
-      <w:r>
-        <w:rPr>
-          <w:lang w:val="en-US"/>
-        </w:rPr>
-        <w:t xml:space="preserve"> but has no other purpose than making the player suffocate when his oxygen bar depletes.</w:t>
+        <w:t>Toxic smoke</w:t>
+      </w:r>
+      <w:r>
+        <w:rPr>
+          <w:lang w:val="en-US"/>
+        </w:rPr>
+        <w:t>: Obtained by brewing ash in a simple smoke</w:t>
+      </w:r>
+      <w:r>
+        <w:rPr>
+          <w:lang w:val="en-US"/>
+        </w:rPr>
+        <w:t xml:space="preserve"> tube, this smoke suffocates the player when </w:t>
+      </w:r>
+      <w:r>
+        <w:rPr>
+          <w:lang w:val="en-US"/>
+        </w:rPr>
+        <w:t>his oxygen bar depletes.</w:t>
+      </w:r>
+    </w:p>
+    <w:p>
+      <w:pPr>
+        <w:rPr>
+          <w:b/>
+          <w:lang w:val="en-US"/>
+        </w:rPr>
+      </w:pPr>
+      <w:r>
+        <w:rPr>
+          <w:b/>
+          <w:lang w:val="en-US"/>
+        </w:rPr>
+        <w:t>Gases:</w:t>
       </w:r>
     </w:p>
     <w:p>
@@ -848,73 +938,60 @@
         <w:rPr>
           <w:lang w:val="en-US"/>
         </w:rPr>
-        <w:t xml:space="preserve">Withering gas: </w:t>
-      </w:r>
-      <w:r>
-        <w:rPr>
-          <w:lang w:val="en-US"/>
-        </w:rPr>
-        <w:t>G</w:t>
-      </w:r>
-      <w:r>
-        <w:rPr>
-          <w:lang w:val="en-US"/>
-        </w:rPr>
-        <w:t>as causing the wither</w:t>
-      </w:r>
-      <w:r>
-        <w:rPr>
-          <w:lang w:val="en-US"/>
-        </w:rPr>
-        <w:t xml:space="preserve"> I</w:t>
-      </w:r>
-      <w:r>
-        <w:rPr>
-          <w:lang w:val="en-US"/>
-        </w:rPr>
-        <w:t xml:space="preserve"> effect, if the player stays in the gas zone with no breath (instant wither effect if entity</w:t>
-      </w:r>
-      <w:r>
-        <w:rPr>
-          <w:lang w:val="en-US"/>
-        </w:rPr>
-        <w:t>). Obtained by brewing coal</w:t>
-      </w:r>
-      <w:r>
-        <w:rPr>
-          <w:lang w:val="en-US"/>
-        </w:rPr>
-        <w:t xml:space="preserve"> (not charcoal or enriched coal)</w:t>
-      </w:r>
-      <w:r>
-        <w:rPr>
-          <w:lang w:val="en-US"/>
-        </w:rPr>
-        <w:t xml:space="preserve"> in</w:t>
-      </w:r>
-      <w:r>
-        <w:rPr>
-          <w:lang w:val="en-US"/>
-        </w:rPr>
-        <w:t xml:space="preserve"> a </w:t>
-      </w:r>
-      <w:r>
-        <w:rPr>
-          <w:lang w:val="en-US"/>
-        </w:rPr>
-        <w:t>toxic</w:t>
-      </w:r>
-      <w:r>
-        <w:rPr>
-          <w:lang w:val="en-US"/>
-        </w:rPr>
-        <w:t xml:space="preserve"> gas</w:t>
-      </w:r>
-      <w:r>
-        <w:rPr>
-          <w:lang w:val="en-US"/>
-        </w:rPr>
-        <w:t xml:space="preserve"> tube.</w:t>
+        <w:t>Invisible</w:t>
+      </w:r>
+      <w:r>
+        <w:rPr>
+          <w:lang w:val="en-US"/>
+        </w:rPr>
+        <w:t xml:space="preserve"> gas: </w:t>
+      </w:r>
+      <w:r>
+        <w:rPr>
+          <w:lang w:val="en-US"/>
+        </w:rPr>
+        <w:t>Obtained</w:t>
+      </w:r>
+      <w:r>
+        <w:rPr>
+          <w:lang w:val="en-US"/>
+        </w:rPr>
+        <w:t xml:space="preserve"> by brewing a poisonous </w:t>
+      </w:r>
+      <w:r>
+        <w:rPr>
+          <w:lang w:val="en-US"/>
+        </w:rPr>
+        <w:t>potato into a water tube, this is the invisible equivalent of the toxic smoke</w:t>
+      </w:r>
+      <w:bookmarkStart w:id="0" w:name="_GoBack"/>
+      <w:bookmarkEnd w:id="0"/>
+      <w:r>
+        <w:rPr>
+          <w:lang w:val="en-US"/>
+        </w:rPr>
+        <w:t>.</w:t>
+      </w:r>
+      <w:r>
+        <w:rPr>
+          <w:lang w:val="en-US"/>
+        </w:rPr>
+        <w:t xml:space="preserve"> It doesn’t produce particles nor have any overlay. Suffocates the player unless he has a gas mask.</w:t>
+      </w:r>
+    </w:p>
+    <w:p>
+      <w:pPr>
+        <w:rPr>
+          <w:b/>
+          <w:lang w:val="en-US"/>
+        </w:rPr>
+      </w:pPr>
+      <w:r>
+        <w:rPr>
+          <w:b/>
+          <w:lang w:val="en-US"/>
+        </w:rPr>
+        <w:t>Vapors:</w:t>
       </w:r>
     </w:p>
     <w:p>
@@ -925,39 +1002,20 @@
           <w:numId w:val="2"/>
         </w:numPr>
         <w:rPr>
-          <w:b/>
-          <w:lang w:val="en-US"/>
-        </w:rPr>
-      </w:pPr>
-      <w:r>
-        <w:rPr>
-          <w:lang w:val="en-US"/>
-        </w:rPr>
-        <w:t xml:space="preserve">Burning gas: </w:t>
-      </w:r>
-      <w:r>
-        <w:rPr>
-          <w:lang w:val="en-US"/>
-        </w:rPr>
-        <w:t>G</w:t>
-      </w:r>
-      <w:r>
-        <w:rPr>
-          <w:lang w:val="en-US"/>
-        </w:rPr>
-        <w:t xml:space="preserve">as causing the entity to catch fire instantaneously. </w:t>
-      </w:r>
-      <w:r>
-        <w:rPr>
-          <w:lang w:val="en-US"/>
-        </w:rPr>
-        <w:t>The gas mask protects the user against loosing oxygen, but does not prevent it from catching fire.</w:t>
-      </w:r>
-      <w:r>
-        <w:rPr>
-          <w:lang w:val="en-US"/>
-        </w:rPr>
-        <w:t xml:space="preserve"> Obtained by brewing blaze powder in a toxic gas tube.</w:t>
+          <w:lang w:val="en-US"/>
+        </w:rPr>
+      </w:pPr>
+      <w:r>
+        <w:rPr>
+          <w:lang w:val="en-US"/>
+        </w:rPr>
+        <w:t xml:space="preserve">Vapor: Similar to smoke, vapor does nothing apart from producing particles. It is obtained </w:t>
+      </w:r>
+      <w:r>
+        <w:rPr>
+          <w:lang w:val="en-US"/>
+        </w:rPr>
+        <w:t>when a water grenade is thrown.</w:t>
       </w:r>
     </w:p>
     <w:p>
@@ -976,76 +1034,19 @@
         <w:rPr>
           <w:lang w:val="en-US"/>
         </w:rPr>
-        <w:t xml:space="preserve">Glitter gas: Gas causing anyone going through it to be affected by a glowing effect. The gas mask protects the user against loosing oxygen, but does not prevent it from getting the glowing effect. The gas also lights the place with the power of a </w:t>
-      </w:r>
-      <w:proofErr w:type="spellStart"/>
-      <w:r>
-        <w:rPr>
-          <w:lang w:val="en-US"/>
-        </w:rPr>
-        <w:t>glowstone</w:t>
-      </w:r>
-      <w:proofErr w:type="spellEnd"/>
-      <w:r>
-        <w:rPr>
-          <w:lang w:val="en-US"/>
-        </w:rPr>
-        <w:t xml:space="preserve"> block for the duration of its effect. Obtained by brewing </w:t>
-      </w:r>
-      <w:proofErr w:type="spellStart"/>
-      <w:r>
-        <w:rPr>
-          <w:lang w:val="en-US"/>
-        </w:rPr>
-        <w:t>glowstone</w:t>
-      </w:r>
-      <w:proofErr w:type="spellEnd"/>
-      <w:r>
-        <w:rPr>
-          <w:lang w:val="en-US"/>
-        </w:rPr>
-        <w:t xml:space="preserve"> dust in a white </w:t>
-      </w:r>
-      <w:proofErr w:type="spellStart"/>
-      <w:r>
-        <w:rPr>
-          <w:lang w:val="en-US"/>
-        </w:rPr>
-        <w:t>vaporite</w:t>
-      </w:r>
-      <w:proofErr w:type="spellEnd"/>
-      <w:r>
-        <w:rPr>
-          <w:lang w:val="en-US"/>
-        </w:rPr>
-        <w:t xml:space="preserve"> tube.</w:t>
-      </w:r>
-    </w:p>
-    <w:p>
-      <w:pPr>
-        <w:pStyle w:val="Paragraphedeliste"/>
-        <w:numPr>
-          <w:ilvl w:val="0"/>
-          <w:numId w:val="2"/>
-        </w:numPr>
-        <w:rPr>
-          <w:b/>
-          <w:lang w:val="en-US"/>
-        </w:rPr>
-      </w:pPr>
-      <w:proofErr w:type="spellStart"/>
-      <w:r>
-        <w:rPr>
-          <w:lang w:val="en-US"/>
-        </w:rPr>
-        <w:t>Medivapor</w:t>
-      </w:r>
-      <w:proofErr w:type="spellEnd"/>
-      <w:r>
-        <w:rPr>
-          <w:lang w:val="en-US"/>
-        </w:rPr>
-        <w:t>: Vapor granting any entity breathing it (by getting inside) a regeneration I</w:t>
+        <w:t>Healing vapor</w:t>
+      </w:r>
+      <w:r>
+        <w:rPr>
+          <w:lang w:val="en-US"/>
+        </w:rPr>
+        <w:t xml:space="preserve">: Vapor granting any entity breathing it (by </w:t>
+      </w:r>
+      <w:r>
+        <w:rPr>
+          <w:lang w:val="en-US"/>
+        </w:rPr>
+        <w:t xml:space="preserve">getting inside) a regeneration </w:t>
       </w:r>
       <w:r>
         <w:rPr>
@@ -1057,13 +1058,13 @@
         <w:rPr>
           <w:lang w:val="en-US"/>
         </w:rPr>
-        <w:t xml:space="preserve"> effect. The gas mask prevents from being affected by this gas.</w:t>
-      </w:r>
-      <w:r>
-        <w:rPr>
-          <w:lang w:val="en-US"/>
-        </w:rPr>
-        <w:t xml:space="preserve"> Obtained by brewing </w:t>
+        <w:t xml:space="preserve"> effect. </w:t>
+      </w:r>
+      <w:r>
+        <w:rPr>
+          <w:lang w:val="en-US"/>
+        </w:rPr>
+        <w:t xml:space="preserve">Obtained by brewing </w:t>
       </w:r>
       <w:r>
         <w:rPr>
@@ -1081,16 +1082,14 @@
         <w:rPr>
           <w:lang w:val="en-US"/>
         </w:rPr>
-        <w:t xml:space="preserve">in a white </w:t>
-      </w:r>
-      <w:proofErr w:type="spellStart"/>
-      <w:r>
-        <w:rPr>
-          <w:lang w:val="en-US"/>
-        </w:rPr>
-        <w:t>vaporite</w:t>
-      </w:r>
-      <w:proofErr w:type="spellEnd"/>
+        <w:t xml:space="preserve">in a </w:t>
+      </w:r>
+      <w:r>
+        <w:rPr>
+          <w:lang w:val="en-US"/>
+        </w:rPr>
+        <w:t>water</w:t>
+      </w:r>
       <w:r>
         <w:rPr>
           <w:lang w:val="en-US"/>
@@ -1106,6 +1105,56 @@
     </w:sectPr>
   </w:body>
 </w:document>
+</file>
+
+<file path=word/endnotes.xml><?xml version="1.0" encoding="utf-8"?>
+<w:endnotes xmlns:wpc="http://schemas.microsoft.com/office/word/2010/wordprocessingCanvas" xmlns:mc="http://schemas.openxmlformats.org/markup-compatibility/2006" xmlns:o="urn:schemas-microsoft-com:office:office" xmlns:r="http://schemas.openxmlformats.org/officeDocument/2006/relationships" xmlns:m="http://schemas.openxmlformats.org/officeDocument/2006/math" xmlns:v="urn:schemas-microsoft-com:vml" xmlns:wp14="http://schemas.microsoft.com/office/word/2010/wordprocessingDrawing" xmlns:wp="http://schemas.openxmlformats.org/drawingml/2006/wordprocessingDrawing" xmlns:w10="urn:schemas-microsoft-com:office:word" xmlns:w="http://schemas.openxmlformats.org/wordprocessingml/2006/main" xmlns:w14="http://schemas.microsoft.com/office/word/2010/wordml" xmlns:w15="http://schemas.microsoft.com/office/word/2012/wordml" xmlns:wpg="http://schemas.microsoft.com/office/word/2010/wordprocessingGroup" xmlns:wpi="http://schemas.microsoft.com/office/word/2010/wordprocessingInk" xmlns:wne="http://schemas.microsoft.com/office/word/2006/wordml" xmlns:wps="http://schemas.microsoft.com/office/word/2010/wordprocessingShape" mc:Ignorable="w14 w15 wp14">
+  <w:endnote w:type="separator" w:id="-1">
+    <w:p>
+      <w:pPr>
+        <w:spacing w:after="0" w:line="240" w:lineRule="auto"/>
+      </w:pPr>
+      <w:r>
+        <w:separator/>
+      </w:r>
+    </w:p>
+  </w:endnote>
+  <w:endnote w:type="continuationSeparator" w:id="0">
+    <w:p>
+      <w:pPr>
+        <w:spacing w:after="0" w:line="240" w:lineRule="auto"/>
+      </w:pPr>
+      <w:r>
+        <w:continuationSeparator/>
+      </w:r>
+    </w:p>
+  </w:endnote>
+</w:endnotes>
+</file>
+
+<file path=word/footnotes.xml><?xml version="1.0" encoding="utf-8"?>
+<w:footnotes xmlns:wpc="http://schemas.microsoft.com/office/word/2010/wordprocessingCanvas" xmlns:mc="http://schemas.openxmlformats.org/markup-compatibility/2006" xmlns:o="urn:schemas-microsoft-com:office:office" xmlns:r="http://schemas.openxmlformats.org/officeDocument/2006/relationships" xmlns:m="http://schemas.openxmlformats.org/officeDocument/2006/math" xmlns:v="urn:schemas-microsoft-com:vml" xmlns:wp14="http://schemas.microsoft.com/office/word/2010/wordprocessingDrawing" xmlns:wp="http://schemas.openxmlformats.org/drawingml/2006/wordprocessingDrawing" xmlns:w10="urn:schemas-microsoft-com:office:word" xmlns:w="http://schemas.openxmlformats.org/wordprocessingml/2006/main" xmlns:w14="http://schemas.microsoft.com/office/word/2010/wordml" xmlns:w15="http://schemas.microsoft.com/office/word/2012/wordml" xmlns:wpg="http://schemas.microsoft.com/office/word/2010/wordprocessingGroup" xmlns:wpi="http://schemas.microsoft.com/office/word/2010/wordprocessingInk" xmlns:wne="http://schemas.microsoft.com/office/word/2006/wordml" xmlns:wps="http://schemas.microsoft.com/office/word/2010/wordprocessingShape" mc:Ignorable="w14 w15 wp14">
+  <w:footnote w:type="separator" w:id="-1">
+    <w:p>
+      <w:pPr>
+        <w:spacing w:after="0" w:line="240" w:lineRule="auto"/>
+      </w:pPr>
+      <w:r>
+        <w:separator/>
+      </w:r>
+    </w:p>
+  </w:footnote>
+  <w:footnote w:type="continuationSeparator" w:id="0">
+    <w:p>
+      <w:pPr>
+        <w:spacing w:after="0" w:line="240" w:lineRule="auto"/>
+      </w:pPr>
+      <w:r>
+        <w:continuationSeparator/>
+      </w:r>
+    </w:p>
+  </w:footnote>
+</w:footnotes>
 </file>
 
 <file path=word/numbering.xml><?xml version="1.0" encoding="utf-8"?>
@@ -2397,6 +2446,50 @@
       <w:u w:val="single"/>
     </w:rPr>
   </w:style>
+  <w:style w:type="paragraph" w:styleId="En-tte">
+    <w:name w:val="header"/>
+    <w:basedOn w:val="Normal"/>
+    <w:link w:val="En-tteCar"/>
+    <w:uiPriority w:val="99"/>
+    <w:unhideWhenUsed/>
+    <w:rsid w:val="00DC2536"/>
+    <w:pPr>
+      <w:tabs>
+        <w:tab w:val="center" w:pos="4536"/>
+        <w:tab w:val="right" w:pos="9072"/>
+      </w:tabs>
+      <w:spacing w:after="0" w:line="240" w:lineRule="auto"/>
+    </w:pPr>
+  </w:style>
+  <w:style w:type="character" w:customStyle="1" w:styleId="En-tteCar">
+    <w:name w:val="En-tête Car"/>
+    <w:basedOn w:val="Policepardfaut"/>
+    <w:link w:val="En-tte"/>
+    <w:uiPriority w:val="99"/>
+    <w:rsid w:val="00DC2536"/>
+  </w:style>
+  <w:style w:type="paragraph" w:styleId="Pieddepage">
+    <w:name w:val="footer"/>
+    <w:basedOn w:val="Normal"/>
+    <w:link w:val="PieddepageCar"/>
+    <w:uiPriority w:val="99"/>
+    <w:unhideWhenUsed/>
+    <w:rsid w:val="00DC2536"/>
+    <w:pPr>
+      <w:tabs>
+        <w:tab w:val="center" w:pos="4536"/>
+        <w:tab w:val="right" w:pos="9072"/>
+      </w:tabs>
+      <w:spacing w:after="0" w:line="240" w:lineRule="auto"/>
+    </w:pPr>
+  </w:style>
+  <w:style w:type="character" w:customStyle="1" w:styleId="PieddepageCar">
+    <w:name w:val="Pied de page Car"/>
+    <w:basedOn w:val="Policepardfaut"/>
+    <w:link w:val="Pieddepage"/>
+    <w:uiPriority w:val="99"/>
+    <w:rsid w:val="00DC2536"/>
+  </w:style>
 </w:styles>
 </file>
 

</xml_diff>